<commit_message>
Corrected a few typos across all spec documents
</commit_message>
<xml_diff>
--- a/Specification/English/Editable source documents/Spec part 1 - The Vircon32 System.docx
+++ b/Specification/English/Editable source documents/Spec part 1 - The Vircon32 System.docx
@@ -8,6 +8,7 @@
         <w:jc w:val="center"/>
         <w:rPr>
           <w:rFonts w:ascii="Bookman Old Style" w:hAnsi="Bookman Old Style"/>
+          <w:lang w:val="en-US"/>
         </w:rPr>
       </w:pPr>
     </w:p>
@@ -17,6 +18,7 @@
         <w:jc w:val="center"/>
         <w:rPr>
           <w:rFonts w:ascii="Bookman Old Style" w:hAnsi="Bookman Old Style"/>
+          <w:lang w:val="en-US"/>
         </w:rPr>
       </w:pPr>
     </w:p>
@@ -26,13 +28,14 @@
         <w:jc w:val="center"/>
         <w:rPr>
           <w:rFonts w:ascii="Bookman Old Style" w:hAnsi="Bookman Old Style"/>
+          <w:lang w:val="en-US"/>
         </w:rPr>
       </w:pPr>
       <w:r>
         <w:rPr>
           <w:rFonts w:ascii="Bookman Old Style" w:hAnsi="Bookman Old Style"/>
           <w:noProof/>
-          <w:lang w:eastAsia="es-ES"/>
+          <w:lang w:val="en-US" w:eastAsia="es-ES"/>
         </w:rPr>
         <w:drawing>
           <wp:inline distT="0" distB="0" distL="0" distR="0">
@@ -86,14 +89,16 @@
         <w:spacing w:after="0"/>
         <w:rPr>
           <w:rFonts w:ascii="Bookman Old Style" w:hAnsi="Bookman Old Style"/>
-        </w:rPr>
-      </w:pPr>
-    </w:p>
-    <w:p>
-      <w:pPr>
-        <w:spacing w:after="0"/>
-        <w:rPr>
-          <w:rFonts w:ascii="Bookman Old Style" w:hAnsi="Bookman Old Style"/>
+          <w:lang w:val="en-US"/>
+        </w:rPr>
+      </w:pPr>
+    </w:p>
+    <w:p>
+      <w:pPr>
+        <w:spacing w:after="0"/>
+        <w:rPr>
+          <w:rFonts w:ascii="Bookman Old Style" w:hAnsi="Bookman Old Style"/>
+          <w:lang w:val="en-US"/>
         </w:rPr>
       </w:pPr>
     </w:p>
@@ -102,6 +107,7 @@
         <w:jc w:val="center"/>
         <w:rPr>
           <w:rFonts w:ascii="Bookman Old Style" w:hAnsi="Bookman Old Style"/>
+          <w:lang w:val="en-US"/>
         </w:rPr>
       </w:pPr>
       <w:r>
@@ -130,6 +136,7 @@
         <w:spacing w:after="0"/>
         <w:rPr>
           <w:rFonts w:ascii="Bookman Old Style" w:hAnsi="Bookman Old Style"/>
+          <w:lang w:val="en-US"/>
         </w:rPr>
       </w:pPr>
     </w:p>
@@ -139,13 +146,14 @@
         <w:jc w:val="center"/>
         <w:rPr>
           <w:rFonts w:ascii="Bookman Old Style" w:hAnsi="Bookman Old Style"/>
+          <w:lang w:val="en-US"/>
         </w:rPr>
       </w:pPr>
       <w:r>
         <w:rPr>
           <w:rFonts w:ascii="Bookman Old Style" w:hAnsi="Bookman Old Style"/>
           <w:noProof/>
-          <w:lang w:eastAsia="es-ES"/>
+          <w:lang w:val="en-US" w:eastAsia="es-ES"/>
         </w:rPr>
         <w:drawing>
           <wp:inline distT="0" distB="0" distL="0" distR="0">
@@ -651,7 +659,21 @@
           <w:rFonts w:ascii="Bookman Old Style" w:hAnsi="Bookman Old Style"/>
           <w:lang w:val="en-US"/>
         </w:rPr>
-        <w:t xml:space="preserve">The main goal of this specification is to define a standard for what a Vircon32 system is, and how a gaming system needs to be implemented in orded to be considered compliant. </w:t>
+        <w:t>The main goal of this specification is to define a standard for what a Vircon32 system is, and how a gaming system needs to be implemented in orde</w:t>
+      </w:r>
+      <w:r>
+        <w:rPr>
+          <w:rFonts w:ascii="Bookman Old Style" w:hAnsi="Bookman Old Style"/>
+          <w:lang w:val="en-US"/>
+        </w:rPr>
+        <w:t>r</w:t>
+      </w:r>
+      <w:r>
+        <w:rPr>
+          <w:rFonts w:ascii="Bookman Old Style" w:hAnsi="Bookman Old Style"/>
+          <w:lang w:val="en-US"/>
+        </w:rPr>
+        <w:t xml:space="preserve"> to be considered compliant. </w:t>
       </w:r>
       <w:r>
         <w:rPr>
@@ -833,14 +855,7 @@
           <w:rFonts w:ascii="Bookman Old Style" w:hAnsi="Bookman Old Style"/>
           <w:lang w:val="en-US"/>
         </w:rPr>
-        <w:t>The</w:t>
-      </w:r>
-      <w:r>
-        <w:rPr>
-          <w:rFonts w:ascii="Bookman Old Style" w:hAnsi="Bookman Old Style"/>
-          <w:lang w:val="en-US"/>
-        </w:rPr>
-        <w:t xml:space="preserve"> Vircon32 </w:t>
+        <w:t xml:space="preserve">The Vircon32 </w:t>
       </w:r>
       <w:r>
         <w:rPr>
@@ -861,14 +876,7 @@
           <w:rFonts w:ascii="Bookman Old Style" w:hAnsi="Bookman Old Style"/>
           <w:lang w:val="en-US"/>
         </w:rPr>
-        <w:t xml:space="preserve">system and </w:t>
-      </w:r>
-      <w:r>
-        <w:rPr>
-          <w:rFonts w:ascii="Bookman Old Style" w:hAnsi="Bookman Old Style"/>
-          <w:lang w:val="en-US"/>
-        </w:rPr>
-        <w:t>its</w:t>
+        <w:t>system and its</w:t>
       </w:r>
       <w:r>
         <w:rPr>
@@ -1116,21 +1124,7 @@
           <w:rFonts w:ascii="Bookman Old Style" w:hAnsi="Bookman Old Style"/>
           <w:lang w:val="en-US"/>
         </w:rPr>
-        <w:t>Attribution 4.0 License (</w:t>
-      </w:r>
-      <w:r>
-        <w:rPr>
-          <w:rFonts w:ascii="Bookman Old Style" w:hAnsi="Bookman Old Style"/>
-          <w:lang w:val="en-US"/>
-        </w:rPr>
-        <w:t>CC BY 4.0</w:t>
-      </w:r>
-      <w:r>
-        <w:rPr>
-          <w:rFonts w:ascii="Bookman Old Style" w:hAnsi="Bookman Old Style"/>
-          <w:lang w:val="en-US"/>
-        </w:rPr>
-        <w:t>). You can read the full license text at the Creative Commons website:</w:t>
+        <w:t>Attribution 4.0 License (CC BY 4.0). You can read the full license text at the Creative Commons website:</w:t>
       </w:r>
     </w:p>
     <w:p>
@@ -1357,7 +1351,7 @@
           <w:noProof/>
           <w:sz w:val="32"/>
           <w:szCs w:val="32"/>
-          <w:lang w:eastAsia="es-ES"/>
+          <w:lang w:val="en-US" w:eastAsia="es-ES"/>
         </w:rPr>
       </w:pPr>
       <w:r>
@@ -1366,6 +1360,7 @@
           <w:b/>
           <w:sz w:val="32"/>
           <w:szCs w:val="32"/>
+          <w:lang w:val="en-US"/>
         </w:rPr>
         <w:fldChar w:fldCharType="begin"/>
       </w:r>
@@ -1374,6 +1369,7 @@
           <w:rFonts w:asciiTheme="majorHAnsi" w:hAnsiTheme="majorHAnsi"/>
           <w:sz w:val="32"/>
           <w:szCs w:val="32"/>
+          <w:lang w:val="en-US"/>
         </w:rPr>
         <w:instrText xml:space="preserve"> TOC \o "1-2" \h \z \u </w:instrText>
       </w:r>
@@ -1383,6 +1379,7 @@
           <w:b/>
           <w:sz w:val="32"/>
           <w:szCs w:val="32"/>
+          <w:lang w:val="en-US"/>
         </w:rPr>
         <w:fldChar w:fldCharType="separate"/>
       </w:r>
@@ -1394,6 +1391,7 @@
             <w:noProof/>
             <w:sz w:val="32"/>
             <w:szCs w:val="32"/>
+            <w:lang w:val="en-US"/>
           </w:rPr>
           <w:t>1 What is Vircon32?</w:t>
         </w:r>
@@ -1404,6 +1402,7 @@
             <w:webHidden/>
             <w:sz w:val="32"/>
             <w:szCs w:val="32"/>
+            <w:lang w:val="en-US"/>
           </w:rPr>
           <w:tab/>
         </w:r>
@@ -1414,6 +1413,7 @@
             <w:webHidden/>
             <w:sz w:val="32"/>
             <w:szCs w:val="32"/>
+            <w:lang w:val="en-US"/>
           </w:rPr>
           <w:fldChar w:fldCharType="begin"/>
         </w:r>
@@ -1424,6 +1424,7 @@
             <w:webHidden/>
             <w:sz w:val="32"/>
             <w:szCs w:val="32"/>
+            <w:lang w:val="en-US"/>
           </w:rPr>
           <w:instrText xml:space="preserve"> PAGEREF _Toc83493588 \h </w:instrText>
         </w:r>
@@ -1434,6 +1435,7 @@
             <w:webHidden/>
             <w:sz w:val="32"/>
             <w:szCs w:val="32"/>
+            <w:lang w:val="en-US"/>
           </w:rPr>
         </w:r>
         <w:r>
@@ -1443,6 +1445,7 @@
             <w:webHidden/>
             <w:sz w:val="32"/>
             <w:szCs w:val="32"/>
+            <w:lang w:val="en-US"/>
           </w:rPr>
           <w:fldChar w:fldCharType="separate"/>
         </w:r>
@@ -1453,6 +1456,7 @@
             <w:webHidden/>
             <w:sz w:val="32"/>
             <w:szCs w:val="32"/>
+            <w:lang w:val="en-US"/>
           </w:rPr>
           <w:t>3</w:t>
         </w:r>
@@ -1463,6 +1467,7 @@
             <w:webHidden/>
             <w:sz w:val="32"/>
             <w:szCs w:val="32"/>
+            <w:lang w:val="en-US"/>
           </w:rPr>
           <w:fldChar w:fldCharType="end"/>
         </w:r>
@@ -1481,7 +1486,7 @@
           <w:noProof/>
           <w:sz w:val="32"/>
           <w:szCs w:val="32"/>
-          <w:lang w:eastAsia="es-ES"/>
+          <w:lang w:val="en-US" w:eastAsia="es-ES"/>
         </w:rPr>
       </w:pPr>
       <w:hyperlink w:anchor="_Toc83493589" w:history="1">
@@ -1492,6 +1497,7 @@
             <w:noProof/>
             <w:sz w:val="32"/>
             <w:szCs w:val="32"/>
+            <w:lang w:val="en-US"/>
           </w:rPr>
           <w:t>2 Scope of the Vircon32 system</w:t>
         </w:r>
@@ -1502,6 +1508,7 @@
             <w:webHidden/>
             <w:sz w:val="32"/>
             <w:szCs w:val="32"/>
+            <w:lang w:val="en-US"/>
           </w:rPr>
           <w:tab/>
         </w:r>
@@ -1512,6 +1519,7 @@
             <w:webHidden/>
             <w:sz w:val="32"/>
             <w:szCs w:val="32"/>
+            <w:lang w:val="en-US"/>
           </w:rPr>
           <w:fldChar w:fldCharType="begin"/>
         </w:r>
@@ -1522,6 +1530,7 @@
             <w:webHidden/>
             <w:sz w:val="32"/>
             <w:szCs w:val="32"/>
+            <w:lang w:val="en-US"/>
           </w:rPr>
           <w:instrText xml:space="preserve"> PAGEREF _Toc83493589 \h </w:instrText>
         </w:r>
@@ -1532,6 +1541,7 @@
             <w:webHidden/>
             <w:sz w:val="32"/>
             <w:szCs w:val="32"/>
+            <w:lang w:val="en-US"/>
           </w:rPr>
         </w:r>
         <w:r>
@@ -1541,6 +1551,7 @@
             <w:webHidden/>
             <w:sz w:val="32"/>
             <w:szCs w:val="32"/>
+            <w:lang w:val="en-US"/>
           </w:rPr>
           <w:fldChar w:fldCharType="separate"/>
         </w:r>
@@ -1551,6 +1562,7 @@
             <w:webHidden/>
             <w:sz w:val="32"/>
             <w:szCs w:val="32"/>
+            <w:lang w:val="en-US"/>
           </w:rPr>
           <w:t>5</w:t>
         </w:r>
@@ -1561,6 +1573,7 @@
             <w:webHidden/>
             <w:sz w:val="32"/>
             <w:szCs w:val="32"/>
+            <w:lang w:val="en-US"/>
           </w:rPr>
           <w:fldChar w:fldCharType="end"/>
         </w:r>
@@ -1579,7 +1592,7 @@
           <w:noProof/>
           <w:sz w:val="32"/>
           <w:szCs w:val="32"/>
-          <w:lang w:eastAsia="es-ES"/>
+          <w:lang w:val="en-US" w:eastAsia="es-ES"/>
         </w:rPr>
       </w:pPr>
       <w:hyperlink w:anchor="_Toc83493590" w:history="1">
@@ -1590,6 +1603,7 @@
             <w:noProof/>
             <w:sz w:val="32"/>
             <w:szCs w:val="32"/>
+            <w:lang w:val="en-US"/>
           </w:rPr>
           <w:t>3 Overview of top-level devices</w:t>
         </w:r>
@@ -1600,6 +1614,7 @@
             <w:webHidden/>
             <w:sz w:val="32"/>
             <w:szCs w:val="32"/>
+            <w:lang w:val="en-US"/>
           </w:rPr>
           <w:tab/>
         </w:r>
@@ -1610,6 +1625,7 @@
             <w:webHidden/>
             <w:sz w:val="32"/>
             <w:szCs w:val="32"/>
+            <w:lang w:val="en-US"/>
           </w:rPr>
           <w:fldChar w:fldCharType="begin"/>
         </w:r>
@@ -1620,6 +1636,7 @@
             <w:webHidden/>
             <w:sz w:val="32"/>
             <w:szCs w:val="32"/>
+            <w:lang w:val="en-US"/>
           </w:rPr>
           <w:instrText xml:space="preserve"> PAGEREF _Toc83493590 \h </w:instrText>
         </w:r>
@@ -1630,6 +1647,7 @@
             <w:webHidden/>
             <w:sz w:val="32"/>
             <w:szCs w:val="32"/>
+            <w:lang w:val="en-US"/>
           </w:rPr>
         </w:r>
         <w:r>
@@ -1639,6 +1657,7 @@
             <w:webHidden/>
             <w:sz w:val="32"/>
             <w:szCs w:val="32"/>
+            <w:lang w:val="en-US"/>
           </w:rPr>
           <w:fldChar w:fldCharType="separate"/>
         </w:r>
@@ -1649,6 +1668,7 @@
             <w:webHidden/>
             <w:sz w:val="32"/>
             <w:szCs w:val="32"/>
+            <w:lang w:val="en-US"/>
           </w:rPr>
           <w:t>6</w:t>
         </w:r>
@@ -1659,6 +1679,7 @@
             <w:webHidden/>
             <w:sz w:val="32"/>
             <w:szCs w:val="32"/>
+            <w:lang w:val="en-US"/>
           </w:rPr>
           <w:fldChar w:fldCharType="end"/>
         </w:r>
@@ -1675,6 +1696,7 @@
         <w:jc w:val="both"/>
         <w:rPr>
           <w:rFonts w:ascii="Bookman Old Style" w:hAnsi="Bookman Old Style"/>
+          <w:lang w:val="en-US"/>
         </w:rPr>
       </w:pPr>
       <w:r>
@@ -1683,6 +1705,7 @@
           <w:sz w:val="32"/>
           <w:szCs w:val="32"/>
           <w:u w:val="single"/>
+          <w:lang w:val="en-US"/>
         </w:rPr>
         <w:fldChar w:fldCharType="end"/>
       </w:r>
@@ -1693,15 +1716,17 @@
         <w:jc w:val="both"/>
         <w:rPr>
           <w:rFonts w:ascii="Bookman Old Style" w:hAnsi="Bookman Old Style"/>
-        </w:rPr>
-      </w:pPr>
-    </w:p>
-    <w:p>
-      <w:pPr>
-        <w:spacing w:after="0"/>
-        <w:jc w:val="both"/>
-        <w:rPr>
-          <w:rFonts w:ascii="Bookman Old Style" w:hAnsi="Bookman Old Style"/>
+          <w:lang w:val="en-US"/>
+        </w:rPr>
+      </w:pPr>
+    </w:p>
+    <w:p>
+      <w:pPr>
+        <w:spacing w:after="0"/>
+        <w:jc w:val="both"/>
+        <w:rPr>
+          <w:rFonts w:ascii="Bookman Old Style" w:hAnsi="Bookman Old Style"/>
+          <w:lang w:val="en-US"/>
         </w:rPr>
       </w:pPr>
     </w:p>
@@ -1713,10 +1738,14 @@
           <w:bCs/>
           <w:sz w:val="36"/>
           <w:szCs w:val="28"/>
+          <w:lang w:val="en-US"/>
         </w:rPr>
       </w:pPr>
       <w:bookmarkStart w:id="0" w:name="_Toc63969033"/>
       <w:r>
+        <w:rPr>
+          <w:lang w:val="en-US"/>
+        </w:rPr>
         <w:br w:type="page"/>
       </w:r>
     </w:p>
@@ -1751,14 +1780,49 @@
           <w:rFonts w:ascii="Bookman Old Style" w:hAnsi="Bookman Old Style"/>
           <w:lang w:val="en-US"/>
         </w:rPr>
-        <w:t xml:space="preserve">Vircon32 is </w:t>
-      </w:r>
-      <w:r>
-        <w:rPr>
-          <w:rFonts w:ascii="Bookman Old Style" w:hAnsi="Bookman Old Style"/>
-          <w:lang w:val="en-US"/>
-        </w:rPr>
-        <w:t>a virtual 32-bit gaming system.</w:t>
+        <w:t xml:space="preserve">Vircon32 is a virtual 32-bit gaming system. </w:t>
+      </w:r>
+      <w:r>
+        <w:rPr>
+          <w:rFonts w:ascii="Bookman Old Style" w:hAnsi="Bookman Old Style"/>
+          <w:lang w:val="en-US"/>
+        </w:rPr>
+        <w:t xml:space="preserve">The name </w:t>
+      </w:r>
+      <w:r>
+        <w:rPr>
+          <w:rFonts w:ascii="Bookman Old Style" w:hAnsi="Bookman Old Style"/>
+          <w:lang w:val="en-US"/>
+        </w:rPr>
+        <w:t xml:space="preserve">Vircon </w:t>
+      </w:r>
+      <w:r>
+        <w:rPr>
+          <w:rFonts w:ascii="Bookman Old Style" w:hAnsi="Bookman Old Style"/>
+          <w:lang w:val="en-US"/>
+        </w:rPr>
+        <w:t xml:space="preserve">itself </w:t>
+      </w:r>
+      <w:r>
+        <w:rPr>
+          <w:rFonts w:ascii="Bookman Old Style" w:hAnsi="Bookman Old Style"/>
+          <w:lang w:val="en-US"/>
+        </w:rPr>
+        <w:t xml:space="preserve">is an acronym for “virtual console”. </w:t>
+      </w:r>
+      <w:r>
+        <w:rPr>
+          <w:rFonts w:ascii="Bookman Old Style" w:hAnsi="Bookman Old Style"/>
+          <w:lang w:val="en-US"/>
+        </w:rPr>
+        <w:t>What that means is that t</w:t>
+      </w:r>
+      <w:r>
+        <w:rPr>
+          <w:rFonts w:ascii="Bookman Old Style" w:hAnsi="Bookman Old Style"/>
+          <w:lang w:val="en-US"/>
+        </w:rPr>
+        <w:t>his is a console</w:t>
       </w:r>
       <w:r>
         <w:rPr>
@@ -1772,42 +1836,7 @@
           <w:rFonts w:ascii="Bookman Old Style" w:hAnsi="Bookman Old Style"/>
           <w:lang w:val="en-US"/>
         </w:rPr>
-        <w:t xml:space="preserve">The name </w:t>
-      </w:r>
-      <w:r>
-        <w:rPr>
-          <w:rFonts w:ascii="Bookman Old Style" w:hAnsi="Bookman Old Style"/>
-          <w:lang w:val="en-US"/>
-        </w:rPr>
-        <w:t xml:space="preserve">Vircon </w:t>
-      </w:r>
-      <w:r>
-        <w:rPr>
-          <w:rFonts w:ascii="Bookman Old Style" w:hAnsi="Bookman Old Style"/>
-          <w:lang w:val="en-US"/>
-        </w:rPr>
-        <w:t xml:space="preserve">itself </w:t>
-      </w:r>
-      <w:r>
-        <w:rPr>
-          <w:rFonts w:ascii="Bookman Old Style" w:hAnsi="Bookman Old Style"/>
-          <w:lang w:val="en-US"/>
-        </w:rPr>
-        <w:t xml:space="preserve">is an acronym for “virtual console”. </w:t>
-      </w:r>
-      <w:r>
-        <w:rPr>
-          <w:rFonts w:ascii="Bookman Old Style" w:hAnsi="Bookman Old Style"/>
-          <w:lang w:val="en-US"/>
-        </w:rPr>
-        <w:t>What that means is that t</w:t>
-      </w:r>
-      <w:r>
-        <w:rPr>
-          <w:rFonts w:ascii="Bookman Old Style" w:hAnsi="Bookman Old Style"/>
-          <w:lang w:val="en-US"/>
-        </w:rPr>
-        <w:t>his is a console</w:t>
+        <w:t>that could</w:t>
       </w:r>
       <w:r>
         <w:rPr>
@@ -1821,20 +1850,6 @@
           <w:rFonts w:ascii="Bookman Old Style" w:hAnsi="Bookman Old Style"/>
           <w:lang w:val="en-US"/>
         </w:rPr>
-        <w:t>that could</w:t>
-      </w:r>
-      <w:r>
-        <w:rPr>
-          <w:rFonts w:ascii="Bookman Old Style" w:hAnsi="Bookman Old Style"/>
-          <w:lang w:val="en-US"/>
-        </w:rPr>
-        <w:t xml:space="preserve"> </w:t>
-      </w:r>
-      <w:r>
-        <w:rPr>
-          <w:rFonts w:ascii="Bookman Old Style" w:hAnsi="Bookman Old Style"/>
-          <w:lang w:val="en-US"/>
-        </w:rPr>
         <w:t xml:space="preserve">either be created </w:t>
       </w:r>
       <w:r>
@@ -1972,7 +1987,7 @@
         <w:rPr>
           <w:rFonts w:ascii="Bookman Old Style" w:hAnsi="Bookman Old Style"/>
           <w:noProof/>
-          <w:lang w:eastAsia="es-ES"/>
+          <w:lang w:val="en-US" w:eastAsia="es-ES"/>
         </w:rPr>
         <w:drawing>
           <wp:inline distT="0" distB="0" distL="0" distR="0">
@@ -2027,15 +2042,17 @@
         <w:jc w:val="center"/>
         <w:rPr>
           <w:rFonts w:ascii="Bookman Old Style" w:hAnsi="Bookman Old Style"/>
-        </w:rPr>
-      </w:pPr>
-    </w:p>
-    <w:p>
-      <w:pPr>
-        <w:spacing w:after="0"/>
-        <w:jc w:val="both"/>
-        <w:rPr>
-          <w:rFonts w:ascii="Bookman Old Style" w:hAnsi="Bookman Old Style"/>
+          <w:lang w:val="en-US"/>
+        </w:rPr>
+      </w:pPr>
+    </w:p>
+    <w:p>
+      <w:pPr>
+        <w:spacing w:after="0"/>
+        <w:jc w:val="both"/>
+        <w:rPr>
+          <w:rFonts w:ascii="Bookman Old Style" w:hAnsi="Bookman Old Style"/>
+          <w:lang w:val="en-US"/>
         </w:rPr>
       </w:pPr>
     </w:p>
@@ -2115,21 +2132,7 @@
           <w:rFonts w:ascii="Bookman Old Style" w:hAnsi="Bookman Old Style"/>
           <w:lang w:val="en-US"/>
         </w:rPr>
-        <w:t xml:space="preserve"> much simpler than current consoles, many people</w:t>
-      </w:r>
-      <w:r>
-        <w:rPr>
-          <w:rFonts w:ascii="Bookman Old Style" w:hAnsi="Bookman Old Style"/>
-          <w:lang w:val="en-US"/>
-        </w:rPr>
-        <w:t xml:space="preserve"> </w:t>
-      </w:r>
-      <w:r>
-        <w:rPr>
-          <w:rFonts w:ascii="Bookman Old Style" w:hAnsi="Bookman Old Style"/>
-          <w:lang w:val="en-US"/>
-        </w:rPr>
-        <w:t>have been wanting to create their own games for them.</w:t>
+        <w:t xml:space="preserve"> much simpler than current consoles, many people have been wanting to create their own games for them.</w:t>
       </w:r>
       <w:r>
         <w:rPr>
@@ -2700,14 +2703,7 @@
           <w:rFonts w:ascii="Bookman Old Style" w:hAnsi="Bookman Old Style"/>
           <w:lang w:val="en-US"/>
         </w:rPr>
-        <w:t xml:space="preserve">goal of being </w:t>
-      </w:r>
-      <w:r>
-        <w:rPr>
-          <w:rFonts w:ascii="Bookman Old Style" w:hAnsi="Bookman Old Style"/>
-          <w:lang w:val="en-US"/>
-        </w:rPr>
-        <w:t>as simple as possible, while still providing enough features to allow for full</w:t>
+        <w:t>goal of being as simple as possible, while still providing enough features to allow for full</w:t>
       </w:r>
       <w:r>
         <w:rPr>
@@ -3248,63 +3244,7 @@
           <w:rFonts w:ascii="Bookman Old Style" w:hAnsi="Bookman Old Style"/>
           <w:lang w:val="en-US"/>
         </w:rPr>
-        <w:t>T</w:t>
-      </w:r>
-      <w:r>
-        <w:rPr>
-          <w:rFonts w:ascii="Bookman Old Style" w:hAnsi="Bookman Old Style"/>
-          <w:lang w:val="en-US"/>
-        </w:rPr>
-        <w:t xml:space="preserve">he Vircon32 system </w:t>
-      </w:r>
-      <w:r>
-        <w:rPr>
-          <w:rFonts w:ascii="Bookman Old Style" w:hAnsi="Bookman Old Style"/>
-          <w:lang w:val="en-US"/>
-        </w:rPr>
-        <w:t xml:space="preserve">as a whole </w:t>
-      </w:r>
-      <w:r>
-        <w:rPr>
-          <w:rFonts w:ascii="Bookman Old Style" w:hAnsi="Bookman Old Style"/>
-          <w:lang w:val="en-US"/>
-        </w:rPr>
-        <w:t xml:space="preserve">is not very different from </w:t>
-      </w:r>
-      <w:r>
-        <w:rPr>
-          <w:rFonts w:ascii="Bookman Old Style" w:hAnsi="Bookman Old Style"/>
-          <w:lang w:val="en-US"/>
-        </w:rPr>
-        <w:t>a</w:t>
-      </w:r>
-      <w:r>
-        <w:rPr>
-          <w:rFonts w:ascii="Bookman Old Style" w:hAnsi="Bookman Old Style"/>
-          <w:lang w:val="en-US"/>
-        </w:rPr>
-        <w:t xml:space="preserve"> classical 32-bit console</w:t>
-      </w:r>
-      <w:r>
-        <w:rPr>
-          <w:rFonts w:ascii="Bookman Old Style" w:hAnsi="Bookman Old Style"/>
-          <w:lang w:val="en-US"/>
-        </w:rPr>
-        <w:t xml:space="preserve"> setup</w:t>
-      </w:r>
-      <w:r>
-        <w:rPr>
-          <w:rFonts w:ascii="Bookman Old Style" w:hAnsi="Bookman Old Style"/>
-          <w:lang w:val="en-US"/>
-        </w:rPr>
-        <w:t xml:space="preserve">: aside from the console we have up to 4 gamepads, a cartridge and optionally a memory card. </w:t>
-      </w:r>
-      <w:r>
-        <w:rPr>
-          <w:rFonts w:ascii="Bookman Old Style" w:hAnsi="Bookman Old Style"/>
-          <w:lang w:val="en-US"/>
-        </w:rPr>
-        <w:t>The console outputs video and audio that we will treat separately, although a typical classic console would join these 2 outputs in a single cable to a TV display.</w:t>
+        <w:t>The Vircon32 system as a whole is not very different from a classical 32-bit console setup: aside from the console we have up to 4 gamepads, a cartridge and optionally a memory card. The console outputs video and audio that we will treat separately, although a typical classic console would join these 2 outputs in a single cable to a TV display.</w:t>
       </w:r>
     </w:p>
     <w:p>
@@ -3323,13 +3263,14 @@
         <w:jc w:val="center"/>
         <w:rPr>
           <w:rFonts w:ascii="Bookman Old Style" w:hAnsi="Bookman Old Style"/>
+          <w:lang w:val="en-US"/>
         </w:rPr>
       </w:pPr>
       <w:r>
         <w:rPr>
           <w:rFonts w:ascii="Bookman Old Style" w:hAnsi="Bookman Old Style"/>
           <w:noProof/>
-          <w:lang w:eastAsia="es-ES"/>
+          <w:lang w:val="en-US" w:eastAsia="es-ES"/>
         </w:rPr>
         <w:drawing>
           <wp:inline distT="0" distB="0" distL="0" distR="0">
@@ -3384,31 +3325,25 @@
         <w:jc w:val="both"/>
         <w:rPr>
           <w:rFonts w:ascii="Bookman Old Style" w:hAnsi="Bookman Old Style"/>
-        </w:rPr>
-      </w:pPr>
-    </w:p>
-    <w:p>
-      <w:pPr>
-        <w:spacing w:after="0"/>
-        <w:jc w:val="both"/>
-        <w:rPr>
-          <w:rFonts w:ascii="Bookman Old Style" w:hAnsi="Bookman Old Style"/>
-          <w:lang w:val="en-US"/>
-        </w:rPr>
-      </w:pPr>
-      <w:r>
-        <w:rPr>
-          <w:rFonts w:ascii="Bookman Old Style" w:hAnsi="Bookman Old Style"/>
-          <w:lang w:val="en-US"/>
-        </w:rPr>
-        <w:t xml:space="preserve">The Vircon32 </w:t>
-      </w:r>
-      <w:r>
-        <w:rPr>
-          <w:rFonts w:ascii="Bookman Old Style" w:hAnsi="Bookman Old Style"/>
-          <w:lang w:val="en-US"/>
-        </w:rPr>
-        <w:t xml:space="preserve">standard covers the whole gaming system, and not just the console. Elements such as the screen or gamepads also influence the gaming experience, and need to be modeled so that </w:t>
+          <w:lang w:val="en-US"/>
+        </w:rPr>
+      </w:pPr>
+    </w:p>
+    <w:p>
+      <w:pPr>
+        <w:spacing w:after="0"/>
+        <w:jc w:val="both"/>
+        <w:rPr>
+          <w:rFonts w:ascii="Bookman Old Style" w:hAnsi="Bookman Old Style"/>
+          <w:lang w:val="en-US"/>
+        </w:rPr>
+      </w:pPr>
+      <w:r>
+        <w:rPr>
+          <w:rFonts w:ascii="Bookman Old Style" w:hAnsi="Bookman Old Style"/>
+          <w:lang w:val="en-US"/>
+        </w:rPr>
+        <w:t xml:space="preserve">The Vircon32 standard covers the whole gaming system, and not just the console. Elements such as the screen or gamepads also influence the gaming experience, and need to be modeled so that </w:t>
       </w:r>
       <w:r>
         <w:rPr>
@@ -3778,94 +3713,32 @@
           <w:rFonts w:ascii="Bookman Old Style" w:hAnsi="Bookman Old Style"/>
           <w:lang w:val="en-US"/>
         </w:rPr>
-        <w:t xml:space="preserve">turned on and off by using the power switch. When turned on, its functions can be restarted with the reset button. </w:t>
-      </w:r>
-      <w:r>
-        <w:rPr>
-          <w:rFonts w:ascii="Bookman Old Style" w:hAnsi="Bookman Old Style"/>
-          <w:lang w:val="en-US"/>
-        </w:rPr>
-        <w:t xml:space="preserve">In addition to </w:t>
-      </w:r>
-      <w:r>
-        <w:rPr>
-          <w:rFonts w:ascii="Bookman Old Style" w:hAnsi="Bookman Old Style"/>
-          <w:lang w:val="en-US"/>
-        </w:rPr>
-        <w:t>this, users can</w:t>
-      </w:r>
-      <w:r>
-        <w:rPr>
-          <w:rFonts w:ascii="Bookman Old Style" w:hAnsi="Bookman Old Style"/>
-          <w:lang w:val="en-US"/>
-        </w:rPr>
-        <w:t xml:space="preserve"> </w:t>
-      </w:r>
-      <w:r>
-        <w:rPr>
-          <w:rFonts w:ascii="Bookman Old Style" w:hAnsi="Bookman Old Style"/>
-          <w:lang w:val="en-US"/>
-        </w:rPr>
-        <w:t>connect</w:t>
-      </w:r>
-      <w:r>
-        <w:rPr>
-          <w:rFonts w:ascii="Bookman Old Style" w:hAnsi="Bookman Old Style"/>
-          <w:lang w:val="en-US"/>
-        </w:rPr>
-        <w:t xml:space="preserve"> </w:t>
-      </w:r>
-      <w:r>
-        <w:rPr>
-          <w:rFonts w:ascii="Bookman Old Style" w:hAnsi="Bookman Old Style"/>
-          <w:lang w:val="en-US"/>
-        </w:rPr>
-        <w:t>or remov</w:t>
-      </w:r>
-      <w:r>
-        <w:rPr>
-          <w:rFonts w:ascii="Bookman Old Style" w:hAnsi="Bookman Old Style"/>
-          <w:lang w:val="en-US"/>
-        </w:rPr>
-        <w:t>e</w:t>
-      </w:r>
-      <w:r>
-        <w:rPr>
-          <w:rFonts w:ascii="Bookman Old Style" w:hAnsi="Bookman Old Style"/>
-          <w:lang w:val="en-US"/>
-        </w:rPr>
-        <w:t xml:space="preserve"> devices </w:t>
-      </w:r>
-      <w:r>
-        <w:rPr>
-          <w:rFonts w:ascii="Bookman Old Style" w:hAnsi="Bookman Old Style"/>
-          <w:lang w:val="en-US"/>
-        </w:rPr>
-        <w:t>from it.</w:t>
-      </w:r>
-    </w:p>
-    <w:p>
-      <w:pPr>
-        <w:spacing w:after="0"/>
-        <w:jc w:val="both"/>
-        <w:rPr>
-          <w:rFonts w:ascii="Bookman Old Style" w:hAnsi="Bookman Old Style"/>
-          <w:lang w:val="en-US"/>
-        </w:rPr>
-      </w:pPr>
-    </w:p>
-    <w:p>
-      <w:pPr>
-        <w:spacing w:after="0"/>
-        <w:rPr>
-          <w:rFonts w:ascii="Bookman Old Style" w:hAnsi="Bookman Old Style"/>
+        <w:t>turned on and off by using the power switch. When turned on, its functions can be restarted with the reset button. In addition to this, users can connect or remove devices from it.</w:t>
+      </w:r>
+    </w:p>
+    <w:p>
+      <w:pPr>
+        <w:spacing w:after="0"/>
+        <w:jc w:val="both"/>
+        <w:rPr>
+          <w:rFonts w:ascii="Bookman Old Style" w:hAnsi="Bookman Old Style"/>
+          <w:lang w:val="en-US"/>
+        </w:rPr>
+      </w:pPr>
+    </w:p>
+    <w:p>
+      <w:pPr>
+        <w:spacing w:after="0"/>
+        <w:rPr>
+          <w:rFonts w:ascii="Bookman Old Style" w:hAnsi="Bookman Old Style"/>
+          <w:lang w:val="en-US"/>
         </w:rPr>
       </w:pPr>
       <w:r>
         <w:rPr>
           <w:rFonts w:ascii="Bookman Old Style" w:hAnsi="Bookman Old Style"/>
           <w:noProof/>
-          <w:lang w:eastAsia="es-ES"/>
+          <w:lang w:val="en-US" w:eastAsia="es-ES"/>
         </w:rPr>
         <w:drawing>
           <wp:inline distT="0" distB="0" distL="0" distR="0">
@@ -3920,6 +3793,7 @@
         <w:jc w:val="both"/>
         <w:rPr>
           <w:rFonts w:ascii="Bookman Old Style" w:hAnsi="Bookman Old Style"/>
+          <w:lang w:val="en-US"/>
         </w:rPr>
       </w:pPr>
     </w:p>
@@ -3995,21 +3869,7 @@
           <w:rFonts w:ascii="Bookman Old Style" w:hAnsi="Bookman Old Style"/>
           <w:lang w:val="en-US"/>
         </w:rPr>
-        <w:t>Vircon32 gamepads feature</w:t>
-      </w:r>
-      <w:r>
-        <w:rPr>
-          <w:rFonts w:ascii="Bookman Old Style" w:hAnsi="Bookman Old Style"/>
-          <w:lang w:val="en-US"/>
-        </w:rPr>
-        <w:t xml:space="preserve"> a d-pad,</w:t>
-      </w:r>
-      <w:r>
-        <w:rPr>
-          <w:rFonts w:ascii="Bookman Old Style" w:hAnsi="Bookman Old Style"/>
-          <w:lang w:val="en-US"/>
-        </w:rPr>
-        <w:t xml:space="preserve"> 4 front buttons, 2 shoulder buttons and a central button for Start. The layout of these elements is as seen in this image.</w:t>
+        <w:t>Vircon32 gamepads feature a d-pad, 4 front buttons, 2 shoulder buttons and a central button for Start. The layout of these elements is as seen in this image.</w:t>
       </w:r>
     </w:p>
     <w:p>
@@ -4028,13 +3888,14 @@
         <w:jc w:val="center"/>
         <w:rPr>
           <w:rFonts w:ascii="Bookman Old Style" w:hAnsi="Bookman Old Style"/>
+          <w:lang w:val="en-US"/>
         </w:rPr>
       </w:pPr>
       <w:r>
         <w:rPr>
           <w:rFonts w:ascii="Bookman Old Style" w:hAnsi="Bookman Old Style"/>
           <w:noProof/>
-          <w:lang w:eastAsia="es-ES"/>
+          <w:lang w:val="en-US" w:eastAsia="es-ES"/>
         </w:rPr>
         <w:lastRenderedPageBreak/>
         <w:drawing>
@@ -4090,31 +3951,25 @@
         <w:jc w:val="both"/>
         <w:rPr>
           <w:rFonts w:ascii="Bookman Old Style" w:hAnsi="Bookman Old Style"/>
-        </w:rPr>
-      </w:pPr>
-    </w:p>
-    <w:p>
-      <w:pPr>
-        <w:spacing w:after="0"/>
-        <w:jc w:val="both"/>
-        <w:rPr>
-          <w:rFonts w:ascii="Bookman Old Style" w:hAnsi="Bookman Old Style"/>
-          <w:lang w:val="en-US"/>
-        </w:rPr>
-      </w:pPr>
-      <w:r>
-        <w:rPr>
-          <w:rFonts w:ascii="Bookman Old Style" w:hAnsi="Bookman Old Style"/>
-          <w:lang w:val="en-US"/>
-        </w:rPr>
-        <w:t xml:space="preserve">All controls in the gamepad are digital: they only distinguish between being pressed or not. </w:t>
-      </w:r>
-      <w:r>
-        <w:rPr>
-          <w:rFonts w:ascii="Bookman Old Style" w:hAnsi="Bookman Old Style"/>
-          <w:lang w:val="en-US"/>
-        </w:rPr>
-        <w:t xml:space="preserve">The d-pad uses a tilting mechanism, so in each axis the 2 opposite directions can never be pressed at the same time. </w:t>
+          <w:lang w:val="en-US"/>
+        </w:rPr>
+      </w:pPr>
+    </w:p>
+    <w:p>
+      <w:pPr>
+        <w:spacing w:after="0"/>
+        <w:jc w:val="both"/>
+        <w:rPr>
+          <w:rFonts w:ascii="Bookman Old Style" w:hAnsi="Bookman Old Style"/>
+          <w:lang w:val="en-US"/>
+        </w:rPr>
+      </w:pPr>
+      <w:r>
+        <w:rPr>
+          <w:rFonts w:ascii="Bookman Old Style" w:hAnsi="Bookman Old Style"/>
+          <w:lang w:val="en-US"/>
+        </w:rPr>
+        <w:t xml:space="preserve">All controls in the gamepad are digital: they only distinguish between being pressed or not. The d-pad uses a tilting mechanism, so in each axis the 2 opposite directions can never be pressed at the same time. </w:t>
       </w:r>
     </w:p>
     <w:p>
@@ -4145,37 +4000,24 @@
         <w:rPr>
           <w:lang w:val="en-US"/>
         </w:rPr>
-        <w:t>S</w:t>
-      </w:r>
-      <w:r>
-        <w:rPr>
-          <w:lang w:val="en-US"/>
-        </w:rPr>
-        <w:t>creen</w:t>
-      </w:r>
-    </w:p>
-    <w:p>
-      <w:pPr>
-        <w:spacing w:after="0"/>
-        <w:jc w:val="both"/>
-        <w:rPr>
-          <w:rFonts w:ascii="Bookman Old Style" w:hAnsi="Bookman Old Style"/>
-          <w:lang w:val="en-US"/>
-        </w:rPr>
-      </w:pPr>
-      <w:r>
-        <w:rPr>
-          <w:rFonts w:ascii="Bookman Old Style" w:hAnsi="Bookman Old Style"/>
-          <w:lang w:val="en-US"/>
-        </w:rPr>
-        <w:t>Vircon32 screen has a resolution of 640x360 pixels at 16:9 aspect ratio, and it works at 60 frames per second.</w:t>
-      </w:r>
-      <w:r>
-        <w:rPr>
-          <w:rFonts w:ascii="Bookman Old Style" w:hAnsi="Bookman Old Style"/>
-          <w:lang w:val="en-US"/>
-        </w:rPr>
-        <w:t xml:space="preserve"> So, in terms of modern displays, it is a 360p resolution. </w:t>
+        <w:t>Screen</w:t>
+      </w:r>
+    </w:p>
+    <w:p>
+      <w:pPr>
+        <w:spacing w:after="0"/>
+        <w:jc w:val="both"/>
+        <w:rPr>
+          <w:rFonts w:ascii="Bookman Old Style" w:hAnsi="Bookman Old Style"/>
+          <w:lang w:val="en-US"/>
+        </w:rPr>
+      </w:pPr>
+      <w:r>
+        <w:rPr>
+          <w:rFonts w:ascii="Bookman Old Style" w:hAnsi="Bookman Old Style"/>
+          <w:lang w:val="en-US"/>
+        </w:rPr>
+        <w:t xml:space="preserve">Vircon32 screen has a resolution of 640x360 pixels at 16:9 aspect ratio, and it works at 60 frames per second. So, in terms of modern displays, it is a 360p resolution. </w:t>
       </w:r>
       <w:r>
         <w:rPr>
@@ -4217,69 +4059,34 @@
           <w:rFonts w:ascii="Bookman Old Style" w:hAnsi="Bookman Old Style"/>
           <w:lang w:val="en-US"/>
         </w:rPr>
-        <w:t>,</w:t>
-      </w:r>
-      <w:r>
-        <w:rPr>
-          <w:rFonts w:ascii="Bookman Old Style" w:hAnsi="Bookman Old Style"/>
-          <w:lang w:val="en-US"/>
-        </w:rPr>
-        <w:t xml:space="preserve"> with </w:t>
-      </w:r>
-      <w:r>
-        <w:rPr>
-          <w:rFonts w:ascii="Bookman Old Style" w:hAnsi="Bookman Old Style"/>
-          <w:lang w:val="en-US"/>
-        </w:rPr>
-        <w:t>8 bits per channel</w:t>
-      </w:r>
-      <w:r>
-        <w:rPr>
-          <w:rFonts w:ascii="Bookman Old Style" w:hAnsi="Bookman Old Style"/>
-          <w:lang w:val="en-US"/>
-        </w:rPr>
-        <w:t>).</w:t>
-      </w:r>
-    </w:p>
-    <w:p>
-      <w:pPr>
-        <w:spacing w:after="0"/>
-        <w:jc w:val="both"/>
-        <w:rPr>
-          <w:rFonts w:ascii="Bookman Old Style" w:hAnsi="Bookman Old Style"/>
-          <w:lang w:val="en-US"/>
-        </w:rPr>
-      </w:pPr>
-    </w:p>
-    <w:p>
-      <w:pPr>
-        <w:spacing w:after="0"/>
-        <w:jc w:val="both"/>
-        <w:rPr>
-          <w:rFonts w:ascii="Bookman Old Style" w:hAnsi="Bookman Old Style"/>
-          <w:lang w:val="en-US"/>
-        </w:rPr>
-      </w:pPr>
-      <w:r>
-        <w:rPr>
-          <w:rFonts w:ascii="Bookman Old Style" w:hAnsi="Bookman Old Style"/>
-          <w:lang w:val="en-US"/>
-        </w:rPr>
-        <w:t>By using 360p resolution, Vircon32 image output can be adapted to the most common screens used today (</w:t>
-      </w:r>
-      <w:r>
-        <w:rPr>
-          <w:rFonts w:ascii="Bookman Old Style" w:hAnsi="Bookman Old Style"/>
-          <w:lang w:val="en-US"/>
-        </w:rPr>
-        <w:t>720p, 1080p, 1440p, 4K)</w:t>
-      </w:r>
-      <w:r>
-        <w:rPr>
-          <w:rFonts w:ascii="Bookman Old Style" w:hAnsi="Bookman Old Style"/>
-          <w:lang w:val="en-US"/>
-        </w:rPr>
-        <w:t xml:space="preserve"> using integer scaling to prevent </w:t>
+        <w:t>, with 8 bits per channel).</w:t>
+      </w:r>
+    </w:p>
+    <w:p>
+      <w:pPr>
+        <w:spacing w:after="0"/>
+        <w:jc w:val="both"/>
+        <w:rPr>
+          <w:rFonts w:ascii="Bookman Old Style" w:hAnsi="Bookman Old Style"/>
+          <w:lang w:val="en-US"/>
+        </w:rPr>
+      </w:pPr>
+    </w:p>
+    <w:p>
+      <w:pPr>
+        <w:spacing w:after="0"/>
+        <w:jc w:val="both"/>
+        <w:rPr>
+          <w:rFonts w:ascii="Bookman Old Style" w:hAnsi="Bookman Old Style"/>
+          <w:lang w:val="en-US"/>
+        </w:rPr>
+      </w:pPr>
+      <w:r>
+        <w:rPr>
+          <w:rFonts w:ascii="Bookman Old Style" w:hAnsi="Bookman Old Style"/>
+          <w:lang w:val="en-US"/>
+        </w:rPr>
+        <w:t xml:space="preserve">By using 360p resolution, Vircon32 image output can be adapted to the most common screens used today (720p, 1080p, 1440p, 4K) using integer scaling to prevent </w:t>
       </w:r>
       <w:r>
         <w:rPr>
@@ -4311,13 +4118,14 @@
         <w:jc w:val="center"/>
         <w:rPr>
           <w:rFonts w:ascii="Bookman Old Style" w:hAnsi="Bookman Old Style"/>
+          <w:lang w:val="en-US"/>
         </w:rPr>
       </w:pPr>
       <w:r>
         <w:rPr>
           <w:rFonts w:ascii="Bookman Old Style" w:hAnsi="Bookman Old Style"/>
           <w:noProof/>
-          <w:lang w:eastAsia="es-ES"/>
+          <w:lang w:val="en-US" w:eastAsia="es-ES"/>
         </w:rPr>
         <w:drawing>
           <wp:inline distT="0" distB="0" distL="0" distR="0">
@@ -4372,6 +4180,7 @@
         <w:jc w:val="both"/>
         <w:rPr>
           <w:rFonts w:ascii="Bookman Old Style" w:hAnsi="Bookman Old Style"/>
+          <w:lang w:val="en-US"/>
         </w:rPr>
       </w:pPr>
     </w:p>
@@ -4441,14 +4250,7 @@
           <w:rFonts w:ascii="Bookman Old Style" w:hAnsi="Bookman Old Style"/>
           <w:lang w:val="en-US"/>
         </w:rPr>
-        <w:t>:</w:t>
-      </w:r>
-      <w:r>
-        <w:rPr>
-          <w:rFonts w:ascii="Bookman Old Style" w:hAnsi="Bookman Old Style"/>
-          <w:lang w:val="en-US"/>
-        </w:rPr>
-        <w:t xml:space="preserve"> it is </w:t>
+        <w:t xml:space="preserve">: it is </w:t>
       </w:r>
       <w:r>
         <w:rPr>
@@ -4571,14 +4373,7 @@
           <w:rFonts w:ascii="Bookman Old Style" w:hAnsi="Bookman Old Style"/>
           <w:lang w:val="en-US"/>
         </w:rPr>
-        <w:t xml:space="preserve">Vircon32 </w:t>
-      </w:r>
-      <w:r>
-        <w:rPr>
-          <w:rFonts w:ascii="Bookman Old Style" w:hAnsi="Bookman Old Style"/>
-          <w:lang w:val="en-US"/>
-        </w:rPr>
-        <w:t>uses a standard set of 2.0 speakers</w:t>
+        <w:t>Vircon32 uses a standard set of 2.0 speakers</w:t>
       </w:r>
       <w:r>
         <w:rPr>
@@ -4650,7 +4445,7 @@
         <w:rPr>
           <w:rFonts w:ascii="Bookman Old Style" w:hAnsi="Bookman Old Style"/>
           <w:noProof/>
-          <w:lang w:eastAsia="es-ES"/>
+          <w:lang w:val="en-US" w:eastAsia="es-ES"/>
         </w:rPr>
         <w:drawing>
           <wp:inline distT="0" distB="0" distL="0" distR="0">
@@ -4762,19 +4557,7 @@
         <w:rPr>
           <w:lang w:val="en-US"/>
         </w:rPr>
-        <w:t>C</w:t>
-      </w:r>
-      <w:r>
-        <w:rPr>
-          <w:lang w:val="en-US"/>
-        </w:rPr>
-        <w:t>artridge</w:t>
-      </w:r>
-      <w:r>
-        <w:rPr>
-          <w:lang w:val="en-US"/>
-        </w:rPr>
-        <w:t>s</w:t>
+        <w:t>Cartridges</w:t>
       </w:r>
     </w:p>
     <w:p>
@@ -4856,7 +4639,7 @@
         <w:rPr>
           <w:rFonts w:ascii="Bookman Old Style" w:hAnsi="Bookman Old Style"/>
           <w:noProof/>
-          <w:lang w:eastAsia="es-ES"/>
+          <w:lang w:val="en-US" w:eastAsia="es-ES"/>
         </w:rPr>
         <w:drawing>
           <wp:inline distT="0" distB="0" distL="0" distR="0">
@@ -4923,13 +4706,7 @@
         <w:rPr>
           <w:lang w:val="en-US"/>
         </w:rPr>
-        <w:t>Memory card</w:t>
-      </w:r>
-      <w:r>
-        <w:rPr>
-          <w:lang w:val="en-US"/>
-        </w:rPr>
-        <w:t>s</w:t>
+        <w:t>Memory cards</w:t>
       </w:r>
     </w:p>
     <w:p>
@@ -4960,14 +4737,7 @@
           <w:rFonts w:ascii="Bookman Old Style" w:hAnsi="Bookman Old Style"/>
           <w:lang w:val="en-US"/>
         </w:rPr>
-        <w:t xml:space="preserve">permanent storage. </w:t>
-      </w:r>
-      <w:r>
-        <w:rPr>
-          <w:rFonts w:ascii="Bookman Old Style" w:hAnsi="Bookman Old Style"/>
-          <w:lang w:val="en-US"/>
-        </w:rPr>
-        <w:t xml:space="preserve">With this we can support the creation of longer or more complex games, in which the game can be saved. These memory cards have a capacity of </w:t>
+        <w:t xml:space="preserve">permanent storage. With this we can support the creation of longer or more complex games, in which the game can be saved. These memory cards have a capacity of </w:t>
       </w:r>
       <w:r>
         <w:rPr>
@@ -4990,13 +4760,14 @@
         <w:jc w:val="center"/>
         <w:rPr>
           <w:rFonts w:ascii="Bookman Old Style" w:hAnsi="Bookman Old Style"/>
+          <w:lang w:val="en-US"/>
         </w:rPr>
       </w:pPr>
       <w:r>
         <w:rPr>
           <w:rFonts w:ascii="Bookman Old Style" w:hAnsi="Bookman Old Style"/>
           <w:noProof/>
-          <w:lang w:eastAsia="es-ES"/>
+          <w:lang w:val="en-US" w:eastAsia="es-ES"/>
         </w:rPr>
         <w:drawing>
           <wp:inline distT="0" distB="0" distL="0" distR="0">
@@ -5051,6 +4822,7 @@
         <w:jc w:val="center"/>
         <w:rPr>
           <w:rFonts w:ascii="Bookman Old Style" w:hAnsi="Bookman Old Style"/>
+          <w:lang w:val="en-US"/>
         </w:rPr>
       </w:pPr>
       <w:bookmarkStart w:id="6" w:name="_Hlk83202663"/>
@@ -5061,6 +4833,7 @@
         <w:jc w:val="center"/>
         <w:rPr>
           <w:rFonts w:ascii="Bookman Old Style" w:hAnsi="Bookman Old Style"/>
+          <w:lang w:val="en-US"/>
         </w:rPr>
       </w:pPr>
     </w:p>
@@ -5070,6 +4843,7 @@
         <w:jc w:val="center"/>
         <w:rPr>
           <w:rFonts w:ascii="Bookman Old Style" w:hAnsi="Bookman Old Style"/>
+          <w:lang w:val="en-US"/>
         </w:rPr>
       </w:pPr>
     </w:p>
@@ -5079,6 +4853,7 @@
         <w:jc w:val="center"/>
         <w:rPr>
           <w:rFonts w:ascii="Bookman Old Style" w:hAnsi="Bookman Old Style"/>
+          <w:lang w:val="en-US"/>
         </w:rPr>
       </w:pPr>
     </w:p>
@@ -5088,6 +4863,7 @@
         <w:jc w:val="center"/>
         <w:rPr>
           <w:rFonts w:ascii="Bookman Old Style" w:hAnsi="Bookman Old Style"/>
+          <w:lang w:val="en-US"/>
         </w:rPr>
       </w:pPr>
     </w:p>
@@ -5097,6 +4873,7 @@
         <w:jc w:val="center"/>
         <w:rPr>
           <w:rFonts w:ascii="Bookman Old Style" w:hAnsi="Bookman Old Style"/>
+          <w:lang w:val="en-US"/>
         </w:rPr>
       </w:pPr>
     </w:p>
@@ -5106,6 +4883,7 @@
         <w:jc w:val="center"/>
         <w:rPr>
           <w:rFonts w:ascii="Bookman Old Style" w:hAnsi="Bookman Old Style"/>
+          <w:lang w:val="en-US"/>
         </w:rPr>
       </w:pPr>
     </w:p>
@@ -5115,6 +4893,7 @@
         <w:jc w:val="center"/>
         <w:rPr>
           <w:rFonts w:ascii="Bookman Old Style" w:hAnsi="Bookman Old Style"/>
+          <w:lang w:val="en-US"/>
         </w:rPr>
       </w:pPr>
     </w:p>
@@ -5124,6 +4903,7 @@
         <w:jc w:val="center"/>
         <w:rPr>
           <w:rFonts w:ascii="Bookman Old Style" w:hAnsi="Bookman Old Style"/>
+          <w:lang w:val="en-US"/>
         </w:rPr>
       </w:pPr>
     </w:p>
@@ -5133,6 +4913,7 @@
         <w:jc w:val="center"/>
         <w:rPr>
           <w:rFonts w:ascii="Bookman Old Style" w:hAnsi="Bookman Old Style"/>
+          <w:lang w:val="en-US"/>
         </w:rPr>
       </w:pPr>
     </w:p>
@@ -5142,6 +4923,7 @@
         <w:jc w:val="center"/>
         <w:rPr>
           <w:rFonts w:ascii="Bookman Old Style" w:hAnsi="Bookman Old Style"/>
+          <w:lang w:val="en-US"/>
         </w:rPr>
       </w:pPr>
     </w:p>
@@ -5151,6 +4933,7 @@
         <w:jc w:val="center"/>
         <w:rPr>
           <w:rFonts w:ascii="Bookman Old Style" w:hAnsi="Bookman Old Style"/>
+          <w:lang w:val="en-US"/>
         </w:rPr>
       </w:pPr>
     </w:p>
@@ -5160,6 +4943,7 @@
         <w:jc w:val="center"/>
         <w:rPr>
           <w:rFonts w:ascii="Bookman Old Style" w:hAnsi="Bookman Old Style"/>
+          <w:lang w:val="en-US"/>
         </w:rPr>
       </w:pPr>
     </w:p>
@@ -5169,6 +4953,7 @@
         <w:jc w:val="center"/>
         <w:rPr>
           <w:rFonts w:ascii="Bookman Old Style" w:hAnsi="Bookman Old Style"/>
+          <w:lang w:val="en-US"/>
         </w:rPr>
       </w:pPr>
     </w:p>
@@ -5178,6 +4963,7 @@
         <w:jc w:val="center"/>
         <w:rPr>
           <w:rFonts w:ascii="Bookman Old Style" w:hAnsi="Bookman Old Style"/>
+          <w:lang w:val="en-US"/>
         </w:rPr>
       </w:pPr>
     </w:p>
@@ -5187,6 +4973,7 @@
         <w:jc w:val="center"/>
         <w:rPr>
           <w:rFonts w:ascii="Bookman Old Style" w:hAnsi="Bookman Old Style"/>
+          <w:lang w:val="en-US"/>
         </w:rPr>
       </w:pPr>
     </w:p>
@@ -5196,6 +4983,7 @@
         <w:jc w:val="center"/>
         <w:rPr>
           <w:rFonts w:ascii="Bookman Old Style" w:hAnsi="Bookman Old Style"/>
+          <w:lang w:val="en-US"/>
         </w:rPr>
       </w:pPr>
     </w:p>
@@ -5205,6 +4993,7 @@
         <w:jc w:val="center"/>
         <w:rPr>
           <w:rFonts w:ascii="Bookman Old Style" w:hAnsi="Bookman Old Style"/>
+          <w:lang w:val="en-US"/>
         </w:rPr>
       </w:pPr>
     </w:p>
@@ -5214,6 +5003,7 @@
         <w:jc w:val="center"/>
         <w:rPr>
           <w:rFonts w:ascii="Bookman Old Style" w:hAnsi="Bookman Old Style"/>
+          <w:lang w:val="en-US"/>
         </w:rPr>
       </w:pPr>
     </w:p>
@@ -5223,6 +5013,7 @@
         <w:jc w:val="center"/>
         <w:rPr>
           <w:rFonts w:ascii="Bookman Old Style" w:hAnsi="Bookman Old Style"/>
+          <w:lang w:val="en-US"/>
         </w:rPr>
       </w:pPr>
     </w:p>
@@ -5232,6 +5023,7 @@
         <w:jc w:val="center"/>
         <w:rPr>
           <w:rFonts w:ascii="Bookman Old Style" w:hAnsi="Bookman Old Style"/>
+          <w:lang w:val="en-US"/>
         </w:rPr>
       </w:pPr>
     </w:p>
@@ -5243,6 +5035,7 @@
           <w:rFonts w:ascii="Bookman Old Style" w:hAnsi="Bookman Old Style"/>
           <w:i/>
           <w:sz w:val="52"/>
+          <w:lang w:val="en-US"/>
         </w:rPr>
       </w:pPr>
       <w:r>
@@ -5250,40 +5043,9 @@
           <w:rFonts w:ascii="Bookman Old Style" w:hAnsi="Bookman Old Style"/>
           <w:i/>
           <w:sz w:val="52"/>
-        </w:rPr>
-        <w:t>(</w:t>
-      </w:r>
-      <w:r>
-        <w:rPr>
-          <w:rFonts w:ascii="Bookman Old Style" w:hAnsi="Bookman Old Style"/>
-          <w:i/>
-          <w:sz w:val="52"/>
-        </w:rPr>
-        <w:t xml:space="preserve"> </w:t>
-      </w:r>
-      <w:r>
-        <w:rPr>
-          <w:rFonts w:ascii="Bookman Old Style" w:hAnsi="Bookman Old Style"/>
-          <w:i/>
-          <w:sz w:val="52"/>
-        </w:rPr>
-        <w:t>End of part 1</w:t>
-      </w:r>
-      <w:r>
-        <w:rPr>
-          <w:rFonts w:ascii="Bookman Old Style" w:hAnsi="Bookman Old Style"/>
-          <w:i/>
-          <w:sz w:val="52"/>
-        </w:rPr>
-        <w:t xml:space="preserve"> </w:t>
-      </w:r>
-      <w:r>
-        <w:rPr>
-          <w:rFonts w:ascii="Bookman Old Style" w:hAnsi="Bookman Old Style"/>
-          <w:i/>
-          <w:sz w:val="52"/>
-        </w:rPr>
-        <w:t>)</w:t>
+          <w:lang w:val="en-US"/>
+        </w:rPr>
+        <w:t>( End of part 1 )</w:t>
       </w:r>
       <w:bookmarkEnd w:id="6"/>
     </w:p>
@@ -5354,7 +5116,7 @@
           <w:rPr>
             <w:noProof/>
           </w:rPr>
-          <w:t>3</w:t>
+          <w:t>4</w:t>
         </w:r>
         <w:r>
           <w:rPr>
@@ -7938,7 +7700,7 @@
 </file>
 
 <file path=customXml/itemProps1.xml><?xml version="1.0" encoding="utf-8"?>
-<ds:datastoreItem xmlns:ds="http://schemas.openxmlformats.org/officeDocument/2006/customXml" ds:itemID="{E847E41A-3FCD-4E95-BA21-DC9304BF7192}">
+<ds:datastoreItem xmlns:ds="http://schemas.openxmlformats.org/officeDocument/2006/customXml" ds:itemID="{FA85AC37-964D-4998-8787-0D0536BB257E}">
   <ds:schemaRefs>
     <ds:schemaRef ds:uri="http://schemas.openxmlformats.org/officeDocument/2006/bibliography"/>
   </ds:schemaRefs>

</xml_diff>